<commit_message>
Added user guide 2
</commit_message>
<xml_diff>
--- a/User_guide.docx
+++ b/User_guide.docx
@@ -427,6 +427,7 @@
             <w:rPr>
               <w:rFonts w:eastAsiaTheme="minorEastAsia"/>
               <w:noProof/>
+              <w:lang w:val="en-NL" w:eastAsia="en-NL"/>
             </w:rPr>
           </w:pPr>
           <w:r>
@@ -438,7 +439,7 @@
           <w:r>
             <w:fldChar w:fldCharType="separate"/>
           </w:r>
-          <w:hyperlink w:anchor="_Toc108182458" w:history="1">
+          <w:hyperlink w:anchor="_Toc112155880" w:history="1">
             <w:r>
               <w:rPr>
                 <w:rStyle w:val="Hyperlink"/>
@@ -466,7 +467,7 @@
                 <w:noProof/>
                 <w:webHidden/>
               </w:rPr>
-              <w:instrText xml:space="preserve"> PAGEREF _Toc108182458 \h </w:instrText>
+              <w:instrText xml:space="preserve"> PAGEREF _Toc112155880 \h </w:instrText>
             </w:r>
             <w:r>
               <w:rPr>
@@ -506,9 +507,10 @@
             <w:rPr>
               <w:rFonts w:eastAsiaTheme="minorEastAsia"/>
               <w:noProof/>
+              <w:lang w:val="en-NL" w:eastAsia="en-NL"/>
             </w:rPr>
           </w:pPr>
-          <w:hyperlink w:anchor="_Toc108182459" w:history="1">
+          <w:hyperlink w:anchor="_Toc112155881" w:history="1">
             <w:r>
               <w:rPr>
                 <w:rStyle w:val="Hyperlink"/>
@@ -536,7 +538,7 @@
                 <w:noProof/>
                 <w:webHidden/>
               </w:rPr>
-              <w:instrText xml:space="preserve"> PAGEREF _Toc108182459 \h </w:instrText>
+              <w:instrText xml:space="preserve"> PAGEREF _Toc112155881 \h </w:instrText>
             </w:r>
             <w:r>
               <w:rPr>
@@ -576,9 +578,10 @@
             <w:rPr>
               <w:rFonts w:eastAsiaTheme="minorEastAsia"/>
               <w:noProof/>
+              <w:lang w:val="en-NL" w:eastAsia="en-NL"/>
             </w:rPr>
           </w:pPr>
-          <w:hyperlink w:anchor="_Toc108182460" w:history="1">
+          <w:hyperlink w:anchor="_Toc112155882" w:history="1">
             <w:r>
               <w:rPr>
                 <w:rStyle w:val="Hyperlink"/>
@@ -606,7 +609,7 @@
                 <w:noProof/>
                 <w:webHidden/>
               </w:rPr>
-              <w:instrText xml:space="preserve"> PAGEREF _Toc108182460 \h </w:instrText>
+              <w:instrText xml:space="preserve"> PAGEREF _Toc112155882 \h </w:instrText>
             </w:r>
             <w:r>
               <w:rPr>
@@ -646,9 +649,10 @@
             <w:rPr>
               <w:rFonts w:eastAsiaTheme="minorEastAsia"/>
               <w:noProof/>
+              <w:lang w:val="en-NL" w:eastAsia="en-NL"/>
             </w:rPr>
           </w:pPr>
-          <w:hyperlink w:anchor="_Toc108182461" w:history="1">
+          <w:hyperlink w:anchor="_Toc112155883" w:history="1">
             <w:r>
               <w:rPr>
                 <w:rStyle w:val="Hyperlink"/>
@@ -676,7 +680,7 @@
                 <w:noProof/>
                 <w:webHidden/>
               </w:rPr>
-              <w:instrText xml:space="preserve"> PAGEREF _Toc108182461 \h </w:instrText>
+              <w:instrText xml:space="preserve"> PAGEREF _Toc112155883 \h </w:instrText>
             </w:r>
             <w:r>
               <w:rPr>
@@ -716,9 +720,10 @@
             <w:rPr>
               <w:rFonts w:eastAsiaTheme="minorEastAsia"/>
               <w:noProof/>
+              <w:lang w:val="en-NL" w:eastAsia="en-NL"/>
             </w:rPr>
           </w:pPr>
-          <w:hyperlink w:anchor="_Toc108182462" w:history="1">
+          <w:hyperlink w:anchor="_Toc112155884" w:history="1">
             <w:r>
               <w:rPr>
                 <w:rStyle w:val="Hyperlink"/>
@@ -746,7 +751,7 @@
                 <w:noProof/>
                 <w:webHidden/>
               </w:rPr>
-              <w:instrText xml:space="preserve"> PAGEREF _Toc108182462 \h </w:instrText>
+              <w:instrText xml:space="preserve"> PAGEREF _Toc112155884 \h </w:instrText>
             </w:r>
             <w:r>
               <w:rPr>
@@ -786,9 +791,10 @@
             <w:rPr>
               <w:rFonts w:eastAsiaTheme="minorEastAsia"/>
               <w:noProof/>
+              <w:lang w:val="en-NL" w:eastAsia="en-NL"/>
             </w:rPr>
           </w:pPr>
-          <w:hyperlink w:anchor="_Toc108182463" w:history="1">
+          <w:hyperlink w:anchor="_Toc112155885" w:history="1">
             <w:r>
               <w:rPr>
                 <w:rStyle w:val="Hyperlink"/>
@@ -816,7 +822,7 @@
                 <w:noProof/>
                 <w:webHidden/>
               </w:rPr>
-              <w:instrText xml:space="preserve"> PAGEREF _Toc108182463 \h </w:instrText>
+              <w:instrText xml:space="preserve"> PAGEREF _Toc112155885 \h </w:instrText>
             </w:r>
             <w:r>
               <w:rPr>
@@ -856,9 +862,10 @@
             <w:rPr>
               <w:rFonts w:eastAsiaTheme="minorEastAsia"/>
               <w:noProof/>
+              <w:lang w:val="en-NL" w:eastAsia="en-NL"/>
             </w:rPr>
           </w:pPr>
-          <w:hyperlink w:anchor="_Toc108182464" w:history="1">
+          <w:hyperlink w:anchor="_Toc112155886" w:history="1">
             <w:r>
               <w:rPr>
                 <w:rStyle w:val="Hyperlink"/>
@@ -886,7 +893,7 @@
                 <w:noProof/>
                 <w:webHidden/>
               </w:rPr>
-              <w:instrText xml:space="preserve"> PAGEREF _Toc108182464 \h </w:instrText>
+              <w:instrText xml:space="preserve"> PAGEREF _Toc112155886 \h </w:instrText>
             </w:r>
             <w:r>
               <w:rPr>
@@ -926,9 +933,10 @@
             <w:rPr>
               <w:rFonts w:eastAsiaTheme="minorEastAsia"/>
               <w:noProof/>
+              <w:lang w:val="en-NL" w:eastAsia="en-NL"/>
             </w:rPr>
           </w:pPr>
-          <w:hyperlink w:anchor="_Toc108182465" w:history="1">
+          <w:hyperlink w:anchor="_Toc112155887" w:history="1">
             <w:r>
               <w:rPr>
                 <w:rStyle w:val="Hyperlink"/>
@@ -956,7 +964,7 @@
                 <w:noProof/>
                 <w:webHidden/>
               </w:rPr>
-              <w:instrText xml:space="preserve"> PAGEREF _Toc108182465 \h </w:instrText>
+              <w:instrText xml:space="preserve"> PAGEREF _Toc112155887 \h </w:instrText>
             </w:r>
             <w:r>
               <w:rPr>
@@ -996,9 +1004,10 @@
             <w:rPr>
               <w:rFonts w:eastAsiaTheme="minorEastAsia"/>
               <w:noProof/>
+              <w:lang w:val="en-NL" w:eastAsia="en-NL"/>
             </w:rPr>
           </w:pPr>
-          <w:hyperlink w:anchor="_Toc108182466" w:history="1">
+          <w:hyperlink w:anchor="_Toc112155888" w:history="1">
             <w:r>
               <w:rPr>
                 <w:rStyle w:val="Hyperlink"/>
@@ -1026,7 +1035,7 @@
                 <w:noProof/>
                 <w:webHidden/>
               </w:rPr>
-              <w:instrText xml:space="preserve"> PAGEREF _Toc108182466 \h </w:instrText>
+              <w:instrText xml:space="preserve"> PAGEREF _Toc112155888 \h </w:instrText>
             </w:r>
             <w:r>
               <w:rPr>
@@ -1066,9 +1075,10 @@
             <w:rPr>
               <w:rFonts w:eastAsiaTheme="minorEastAsia"/>
               <w:noProof/>
+              <w:lang w:val="en-NL" w:eastAsia="en-NL"/>
             </w:rPr>
           </w:pPr>
-          <w:hyperlink w:anchor="_Toc108182467" w:history="1">
+          <w:hyperlink w:anchor="_Toc112155889" w:history="1">
             <w:r>
               <w:rPr>
                 <w:rStyle w:val="Hyperlink"/>
@@ -1096,7 +1106,7 @@
                 <w:noProof/>
                 <w:webHidden/>
               </w:rPr>
-              <w:instrText xml:space="preserve"> PAGEREF _Toc108182467 \h </w:instrText>
+              <w:instrText xml:space="preserve"> PAGEREF _Toc112155889 \h </w:instrText>
             </w:r>
             <w:r>
               <w:rPr>
@@ -1136,9 +1146,10 @@
             <w:rPr>
               <w:rFonts w:eastAsiaTheme="minorEastAsia"/>
               <w:noProof/>
+              <w:lang w:val="en-NL" w:eastAsia="en-NL"/>
             </w:rPr>
           </w:pPr>
-          <w:hyperlink w:anchor="_Toc108182468" w:history="1">
+          <w:hyperlink w:anchor="_Toc112155890" w:history="1">
             <w:r>
               <w:rPr>
                 <w:rStyle w:val="Hyperlink"/>
@@ -1166,7 +1177,7 @@
                 <w:noProof/>
                 <w:webHidden/>
               </w:rPr>
-              <w:instrText xml:space="preserve"> PAGEREF _Toc108182468 \h </w:instrText>
+              <w:instrText xml:space="preserve"> PAGEREF _Toc112155890 \h </w:instrText>
             </w:r>
             <w:r>
               <w:rPr>
@@ -1206,9 +1217,10 @@
             <w:rPr>
               <w:rFonts w:eastAsiaTheme="minorEastAsia"/>
               <w:noProof/>
+              <w:lang w:val="en-NL" w:eastAsia="en-NL"/>
             </w:rPr>
           </w:pPr>
-          <w:hyperlink w:anchor="_Toc108182469" w:history="1">
+          <w:hyperlink w:anchor="_Toc112155891" w:history="1">
             <w:r>
               <w:rPr>
                 <w:rStyle w:val="Hyperlink"/>
@@ -1236,7 +1248,7 @@
                 <w:noProof/>
                 <w:webHidden/>
               </w:rPr>
-              <w:instrText xml:space="preserve"> PAGEREF _Toc108182469 \h </w:instrText>
+              <w:instrText xml:space="preserve"> PAGEREF _Toc112155891 \h </w:instrText>
             </w:r>
             <w:r>
               <w:rPr>
@@ -1276,9 +1288,10 @@
             <w:rPr>
               <w:rFonts w:eastAsiaTheme="minorEastAsia"/>
               <w:noProof/>
+              <w:lang w:val="en-NL" w:eastAsia="en-NL"/>
             </w:rPr>
           </w:pPr>
-          <w:hyperlink w:anchor="_Toc108182470" w:history="1">
+          <w:hyperlink w:anchor="_Toc112155892" w:history="1">
             <w:r>
               <w:rPr>
                 <w:rStyle w:val="Hyperlink"/>
@@ -1306,7 +1319,7 @@
                 <w:noProof/>
                 <w:webHidden/>
               </w:rPr>
-              <w:instrText xml:space="preserve"> PAGEREF _Toc108182470 \h </w:instrText>
+              <w:instrText xml:space="preserve"> PAGEREF _Toc112155892 \h </w:instrText>
             </w:r>
             <w:r>
               <w:rPr>
@@ -1346,9 +1359,10 @@
             <w:rPr>
               <w:rFonts w:eastAsiaTheme="minorEastAsia"/>
               <w:noProof/>
+              <w:lang w:val="en-NL" w:eastAsia="en-NL"/>
             </w:rPr>
           </w:pPr>
-          <w:hyperlink w:anchor="_Toc108182471" w:history="1">
+          <w:hyperlink w:anchor="_Toc112155893" w:history="1">
             <w:r>
               <w:rPr>
                 <w:rStyle w:val="Hyperlink"/>
@@ -1376,7 +1390,7 @@
                 <w:noProof/>
                 <w:webHidden/>
               </w:rPr>
-              <w:instrText xml:space="preserve"> PAGEREF _Toc108182471 \h </w:instrText>
+              <w:instrText xml:space="preserve"> PAGEREF _Toc112155893 \h </w:instrText>
             </w:r>
             <w:r>
               <w:rPr>
@@ -1416,9 +1430,10 @@
             <w:rPr>
               <w:rFonts w:eastAsiaTheme="minorEastAsia"/>
               <w:noProof/>
+              <w:lang w:val="en-NL" w:eastAsia="en-NL"/>
             </w:rPr>
           </w:pPr>
-          <w:hyperlink w:anchor="_Toc108182472" w:history="1">
+          <w:hyperlink w:anchor="_Toc112155894" w:history="1">
             <w:r>
               <w:rPr>
                 <w:rStyle w:val="Hyperlink"/>
@@ -1446,7 +1461,7 @@
                 <w:noProof/>
                 <w:webHidden/>
               </w:rPr>
-              <w:instrText xml:space="preserve"> PAGEREF _Toc108182472 \h </w:instrText>
+              <w:instrText xml:space="preserve"> PAGEREF _Toc112155894 \h </w:instrText>
             </w:r>
             <w:r>
               <w:rPr>
@@ -1486,14 +1501,14 @@
             <w:rPr>
               <w:rFonts w:eastAsiaTheme="minorEastAsia"/>
               <w:noProof/>
+              <w:lang w:val="en-NL" w:eastAsia="en-NL"/>
             </w:rPr>
           </w:pPr>
-          <w:hyperlink w:anchor="_Toc108182473" w:history="1">
+          <w:hyperlink w:anchor="_Toc112155895" w:history="1">
             <w:r>
               <w:rPr>
                 <w:rStyle w:val="Hyperlink"/>
                 <w:noProof/>
-                <w:lang w:val="en-GB"/>
               </w:rPr>
               <w:t>Dilutions page</w:t>
             </w:r>
@@ -1516,7 +1531,7 @@
                 <w:noProof/>
                 <w:webHidden/>
               </w:rPr>
-              <w:instrText xml:space="preserve"> PAGEREF _Toc108182473 \h </w:instrText>
+              <w:instrText xml:space="preserve"> PAGEREF _Toc112155895 \h </w:instrText>
             </w:r>
             <w:r>
               <w:rPr>
@@ -1556,9 +1571,10 @@
             <w:rPr>
               <w:rFonts w:eastAsiaTheme="minorEastAsia"/>
               <w:noProof/>
+              <w:lang w:val="en-NL" w:eastAsia="en-NL"/>
             </w:rPr>
           </w:pPr>
-          <w:hyperlink w:anchor="_Toc108182474" w:history="1">
+          <w:hyperlink w:anchor="_Toc112155896" w:history="1">
             <w:r>
               <w:rPr>
                 <w:rStyle w:val="Hyperlink"/>
@@ -1586,7 +1602,7 @@
                 <w:noProof/>
                 <w:webHidden/>
               </w:rPr>
-              <w:instrText xml:space="preserve"> PAGEREF _Toc108182474 \h </w:instrText>
+              <w:instrText xml:space="preserve"> PAGEREF _Toc112155896 \h </w:instrText>
             </w:r>
             <w:r>
               <w:rPr>
@@ -1606,7 +1622,7 @@
                 <w:noProof/>
                 <w:webHidden/>
               </w:rPr>
-              <w:t>10</w:t>
+              <w:t>11</w:t>
             </w:r>
             <w:r>
               <w:rPr>
@@ -1626,9 +1642,10 @@
             <w:rPr>
               <w:rFonts w:eastAsiaTheme="minorEastAsia"/>
               <w:noProof/>
+              <w:lang w:val="en-NL" w:eastAsia="en-NL"/>
             </w:rPr>
           </w:pPr>
-          <w:hyperlink w:anchor="_Toc108182475" w:history="1">
+          <w:hyperlink w:anchor="_Toc112155897" w:history="1">
             <w:r>
               <w:rPr>
                 <w:rStyle w:val="Hyperlink"/>
@@ -1656,7 +1673,7 @@
                 <w:noProof/>
                 <w:webHidden/>
               </w:rPr>
-              <w:instrText xml:space="preserve"> PAGEREF _Toc108182475 \h </w:instrText>
+              <w:instrText xml:space="preserve"> PAGEREF _Toc112155897 \h </w:instrText>
             </w:r>
             <w:r>
               <w:rPr>
@@ -1676,7 +1693,7 @@
                 <w:noProof/>
                 <w:webHidden/>
               </w:rPr>
-              <w:t>11</w:t>
+              <w:t>12</w:t>
             </w:r>
             <w:r>
               <w:rPr>
@@ -1696,9 +1713,10 @@
             <w:rPr>
               <w:rFonts w:eastAsiaTheme="minorEastAsia"/>
               <w:noProof/>
+              <w:lang w:val="en-NL" w:eastAsia="en-NL"/>
             </w:rPr>
           </w:pPr>
-          <w:hyperlink w:anchor="_Toc108182476" w:history="1">
+          <w:hyperlink w:anchor="_Toc112155898" w:history="1">
             <w:r>
               <w:rPr>
                 <w:rStyle w:val="Hyperlink"/>
@@ -1726,7 +1744,7 @@
                 <w:noProof/>
                 <w:webHidden/>
               </w:rPr>
-              <w:instrText xml:space="preserve"> PAGEREF _Toc108182476 \h </w:instrText>
+              <w:instrText xml:space="preserve"> PAGEREF _Toc112155898 \h </w:instrText>
             </w:r>
             <w:r>
               <w:rPr>
@@ -1746,7 +1764,7 @@
                 <w:noProof/>
                 <w:webHidden/>
               </w:rPr>
-              <w:t>12</w:t>
+              <w:t>13</w:t>
             </w:r>
             <w:r>
               <w:rPr>
@@ -1766,9 +1784,10 @@
             <w:rPr>
               <w:rFonts w:eastAsiaTheme="minorEastAsia"/>
               <w:noProof/>
+              <w:lang w:val="en-NL" w:eastAsia="en-NL"/>
             </w:rPr>
           </w:pPr>
-          <w:hyperlink w:anchor="_Toc108182477" w:history="1">
+          <w:hyperlink w:anchor="_Toc112155899" w:history="1">
             <w:r>
               <w:rPr>
                 <w:rStyle w:val="Hyperlink"/>
@@ -1796,7 +1815,7 @@
                 <w:noProof/>
                 <w:webHidden/>
               </w:rPr>
-              <w:instrText xml:space="preserve"> PAGEREF _Toc108182477 \h </w:instrText>
+              <w:instrText xml:space="preserve"> PAGEREF _Toc112155899 \h </w:instrText>
             </w:r>
             <w:r>
               <w:rPr>
@@ -1816,7 +1835,7 @@
                 <w:noProof/>
                 <w:webHidden/>
               </w:rPr>
-              <w:t>13</w:t>
+              <w:t>14</w:t>
             </w:r>
             <w:r>
               <w:rPr>
@@ -1836,9 +1855,10 @@
             <w:rPr>
               <w:rFonts w:eastAsiaTheme="minorEastAsia"/>
               <w:noProof/>
+              <w:lang w:val="en-NL" w:eastAsia="en-NL"/>
             </w:rPr>
           </w:pPr>
-          <w:hyperlink w:anchor="_Toc108182478" w:history="1">
+          <w:hyperlink w:anchor="_Toc112155900" w:history="1">
             <w:r>
               <w:rPr>
                 <w:rStyle w:val="Hyperlink"/>
@@ -1866,7 +1886,7 @@
                 <w:noProof/>
                 <w:webHidden/>
               </w:rPr>
-              <w:instrText xml:space="preserve"> PAGEREF _Toc108182478 \h </w:instrText>
+              <w:instrText xml:space="preserve"> PAGEREF _Toc112155900 \h </w:instrText>
             </w:r>
             <w:r>
               <w:rPr>
@@ -1886,7 +1906,7 @@
                 <w:noProof/>
                 <w:webHidden/>
               </w:rPr>
-              <w:t>14</w:t>
+              <w:t>15</w:t>
             </w:r>
             <w:r>
               <w:rPr>
@@ -1906,9 +1926,10 @@
             <w:rPr>
               <w:rFonts w:eastAsiaTheme="minorEastAsia"/>
               <w:noProof/>
+              <w:lang w:val="en-NL" w:eastAsia="en-NL"/>
             </w:rPr>
           </w:pPr>
-          <w:hyperlink w:anchor="_Toc108182479" w:history="1">
+          <w:hyperlink w:anchor="_Toc112155901" w:history="1">
             <w:r>
               <w:rPr>
                 <w:rStyle w:val="Hyperlink"/>
@@ -1936,7 +1957,7 @@
                 <w:noProof/>
                 <w:webHidden/>
               </w:rPr>
-              <w:instrText xml:space="preserve"> PAGEREF _Toc108182479 \h </w:instrText>
+              <w:instrText xml:space="preserve"> PAGEREF _Toc112155901 \h </w:instrText>
             </w:r>
             <w:r>
               <w:rPr>
@@ -1956,7 +1977,7 @@
                 <w:noProof/>
                 <w:webHidden/>
               </w:rPr>
-              <w:t>14</w:t>
+              <w:t>15</w:t>
             </w:r>
             <w:r>
               <w:rPr>
@@ -1976,9 +1997,10 @@
             <w:rPr>
               <w:rFonts w:eastAsiaTheme="minorEastAsia"/>
               <w:noProof/>
+              <w:lang w:val="en-NL" w:eastAsia="en-NL"/>
             </w:rPr>
           </w:pPr>
-          <w:hyperlink w:anchor="_Toc108182480" w:history="1">
+          <w:hyperlink w:anchor="_Toc112155902" w:history="1">
             <w:r>
               <w:rPr>
                 <w:rStyle w:val="Hyperlink"/>
@@ -2006,77 +2028,7 @@
                 <w:noProof/>
                 <w:webHidden/>
               </w:rPr>
-              <w:instrText xml:space="preserve"> PAGEREF _Toc108182480 \h </w:instrText>
-            </w:r>
-            <w:r>
-              <w:rPr>
-                <w:noProof/>
-                <w:webHidden/>
-              </w:rPr>
-            </w:r>
-            <w:r>
-              <w:rPr>
-                <w:noProof/>
-                <w:webHidden/>
-              </w:rPr>
-              <w:fldChar w:fldCharType="separate"/>
-            </w:r>
-            <w:r>
-              <w:rPr>
-                <w:noProof/>
-                <w:webHidden/>
-              </w:rPr>
-              <w:t>14</w:t>
-            </w:r>
-            <w:r>
-              <w:rPr>
-                <w:noProof/>
-                <w:webHidden/>
-              </w:rPr>
-              <w:fldChar w:fldCharType="end"/>
-            </w:r>
-          </w:hyperlink>
-        </w:p>
-        <w:p>
-          <w:pPr>
-            <w:pStyle w:val="TOC1"/>
-            <w:tabs>
-              <w:tab w:val="right" w:leader="dot" w:pos="9016"/>
-            </w:tabs>
-            <w:rPr>
-              <w:rFonts w:eastAsiaTheme="minorEastAsia"/>
-              <w:noProof/>
-            </w:rPr>
-          </w:pPr>
-          <w:hyperlink w:anchor="_Toc108182481" w:history="1">
-            <w:r>
-              <w:rPr>
-                <w:rStyle w:val="Hyperlink"/>
-                <w:noProof/>
-                <w:lang w:val="en-GB"/>
-              </w:rPr>
-              <w:t>Index</w:t>
-            </w:r>
-            <w:r>
-              <w:rPr>
-                <w:noProof/>
-                <w:webHidden/>
-              </w:rPr>
-              <w:tab/>
-            </w:r>
-            <w:r>
-              <w:rPr>
-                <w:noProof/>
-                <w:webHidden/>
-              </w:rPr>
-              <w:fldChar w:fldCharType="begin"/>
-            </w:r>
-            <w:r>
-              <w:rPr>
-                <w:noProof/>
-                <w:webHidden/>
-              </w:rPr>
-              <w:instrText xml:space="preserve"> PAGEREF _Toc108182481 \h </w:instrText>
+              <w:instrText xml:space="preserve"> PAGEREF _Toc112155902 \h </w:instrText>
             </w:r>
             <w:r>
               <w:rPr>
@@ -2163,7 +2115,7 @@
           <w:lang w:val="en-GB"/>
         </w:rPr>
       </w:pPr>
-      <w:bookmarkStart w:id="1" w:name="_Toc108182458"/>
+      <w:bookmarkStart w:id="1" w:name="_Toc112155880"/>
       <w:r>
         <w:rPr>
           <w:lang w:val="en-GB"/>
@@ -2180,7 +2132,7 @@
           <w:lang w:val="en-GB"/>
         </w:rPr>
       </w:pPr>
-      <w:bookmarkStart w:id="2" w:name="_Toc108182459"/>
+      <w:bookmarkStart w:id="2" w:name="_Toc112155881"/>
       <w:r>
         <w:rPr>
           <w:lang w:val="en-GB"/>
@@ -2227,7 +2179,7 @@
           <w:lang w:val="en-GB"/>
         </w:rPr>
       </w:pPr>
-      <w:bookmarkStart w:id="3" w:name="_Toc108182460"/>
+      <w:bookmarkStart w:id="3" w:name="_Toc112155882"/>
       <w:r>
         <w:rPr>
           <w:lang w:val="en-GB"/>
@@ -2380,7 +2332,7 @@
           <w:lang w:val="en-GB"/>
         </w:rPr>
       </w:pPr>
-      <w:bookmarkStart w:id="5" w:name="_Toc108182461"/>
+      <w:bookmarkStart w:id="5" w:name="_Toc112155883"/>
       <w:r>
         <w:rPr>
           <w:lang w:val="en-GB"/>
@@ -2880,7 +2832,7 @@
           <w:lang w:val="en-GB"/>
         </w:rPr>
       </w:pPr>
-      <w:bookmarkStart w:id="6" w:name="_Toc108182462"/>
+      <w:bookmarkStart w:id="6" w:name="_Toc112155884"/>
       <w:r>
         <w:rPr>
           <w:lang w:val="en-GB"/>
@@ -2898,7 +2850,7 @@
           <w:lang w:val="en-GB"/>
         </w:rPr>
       </w:pPr>
-      <w:bookmarkStart w:id="7" w:name="_Toc108182463"/>
+      <w:bookmarkStart w:id="7" w:name="_Toc112155885"/>
       <w:r>
         <w:rPr>
           <w:lang w:val="en-GB"/>
@@ -3324,7 +3276,7 @@
           <w:lang w:val="en-GB"/>
         </w:rPr>
       </w:pPr>
-      <w:bookmarkStart w:id="9" w:name="_Toc108182464"/>
+      <w:bookmarkStart w:id="9" w:name="_Toc112155886"/>
       <w:r>
         <w:rPr>
           <w:lang w:val="en-GB"/>
@@ -3485,7 +3437,7 @@
           <w:lang w:val="en-GB"/>
         </w:rPr>
       </w:pPr>
-      <w:bookmarkStart w:id="10" w:name="_Toc108182465"/>
+      <w:bookmarkStart w:id="10" w:name="_Toc112155887"/>
       <w:r>
         <w:rPr>
           <w:lang w:val="en-GB"/>
@@ -3594,7 +3546,7 @@
           <w:lang w:val="en-GB"/>
         </w:rPr>
       </w:pPr>
-      <w:bookmarkStart w:id="11" w:name="_Toc108182466"/>
+      <w:bookmarkStart w:id="11" w:name="_Toc112155888"/>
       <w:r>
         <w:rPr>
           <w:lang w:val="en-GB"/>
@@ -3611,7 +3563,7 @@
           <w:lang w:val="en-GB"/>
         </w:rPr>
       </w:pPr>
-      <w:bookmarkStart w:id="12" w:name="_Toc108182467"/>
+      <w:bookmarkStart w:id="12" w:name="_Toc112155889"/>
       <w:r>
         <w:rPr>
           <w:lang w:val="en-GB"/>
@@ -3689,7 +3641,7 @@
           <w:lang w:val="en-GB"/>
         </w:rPr>
       </w:pPr>
-      <w:bookmarkStart w:id="13" w:name="_Toc108182468"/>
+      <w:bookmarkStart w:id="13" w:name="_Toc112155890"/>
       <w:r>
         <w:rPr>
           <w:lang w:val="en-GB"/>
@@ -3705,7 +3657,7 @@
           <w:lang w:val="en-GB"/>
         </w:rPr>
       </w:pPr>
-      <w:bookmarkStart w:id="14" w:name="_Toc108182469"/>
+      <w:bookmarkStart w:id="14" w:name="_Toc112155891"/>
       <w:r>
         <w:rPr>
           <w:lang w:val="en-GB"/>
@@ -5034,7 +4986,7 @@
           <w:lang w:val="en-GB"/>
         </w:rPr>
       </w:pPr>
-      <w:bookmarkStart w:id="15" w:name="_Toc108182470"/>
+      <w:bookmarkStart w:id="15" w:name="_Toc112155892"/>
       <w:r>
         <w:rPr>
           <w:lang w:val="en-GB"/>
@@ -5280,7 +5232,7 @@
           <w:lang w:val="en-GB"/>
         </w:rPr>
       </w:pPr>
-      <w:bookmarkStart w:id="16" w:name="_Toc108182471"/>
+      <w:bookmarkStart w:id="16" w:name="_Toc112155893"/>
       <w:r>
         <w:rPr>
           <w:lang w:val="en-GB"/>
@@ -6042,7 +5994,7 @@
           <w:lang w:val="en-GB"/>
         </w:rPr>
       </w:pPr>
-      <w:bookmarkStart w:id="17" w:name="_Toc108182472"/>
+      <w:bookmarkStart w:id="17" w:name="_Toc112155894"/>
       <w:r>
         <w:rPr>
           <w:lang w:val="en-GB"/>
@@ -9264,20 +9216,35 @@
     </w:p>
     <w:p>
       <w:pPr>
-        <w:pStyle w:val="Heading3"/>
-        <w:rPr>
-          <w:lang w:val="en-GB"/>
-        </w:rPr>
-      </w:pPr>
-      <w:bookmarkStart w:id="18" w:name="_Toc108182473"/>
-      <w:r>
-        <w:rPr>
-          <w:lang w:val="en-GB"/>
+        <w:spacing w:after="0" w:line="240" w:lineRule="auto"/>
+        <w:rPr>
+          <w:color w:val="FF0000"/>
+          <w:lang w:val="en-GB"/>
+        </w:rPr>
+      </w:pPr>
+    </w:p>
+    <w:p>
+      <w:pPr>
+        <w:rPr>
+          <w:lang w:val="en-GB"/>
+        </w:rPr>
+      </w:pPr>
+      <w:bookmarkStart w:id="18" w:name="_Toc112155895"/>
+      <w:proofErr w:type="spellStart"/>
+      <w:r>
+        <w:rPr>
+          <w:rStyle w:val="Heading3Char"/>
         </w:rPr>
         <w:lastRenderedPageBreak/>
-        <w:t>Dilutions page</w:t>
-      </w:r>
-      <w:bookmarkEnd w:id="18"/>
+        <w:t>Dilutions</w:t>
+      </w:r>
+      <w:proofErr w:type="spellEnd"/>
+      <w:r>
+        <w:rPr>
+          <w:rStyle w:val="Heading3Char"/>
+        </w:rPr>
+        <w:t xml:space="preserve"> page</w:t>
+      </w:r>
       <w:r>
         <w:rPr>
           <w:rStyle w:val="Heading3Char"/>
@@ -9524,6 +9491,7 @@
           </mc:Fallback>
         </mc:AlternateContent>
       </w:r>
+      <w:bookmarkEnd w:id="18"/>
       <w:r>
         <w:rPr>
           <w:noProof/>
@@ -11085,7 +11053,7 @@
           <w:lang w:val="en-GB"/>
         </w:rPr>
       </w:pPr>
-      <w:bookmarkStart w:id="20" w:name="_Toc108182474"/>
+      <w:bookmarkStart w:id="20" w:name="_Toc112155896"/>
       <w:r>
         <w:rPr>
           <w:lang w:val="en-GB"/>
@@ -12246,7 +12214,7 @@
           <w:lang w:val="en-GB"/>
         </w:rPr>
       </w:pPr>
-      <w:bookmarkStart w:id="21" w:name="_Toc108182475"/>
+      <w:bookmarkStart w:id="21" w:name="_Toc112155897"/>
       <w:r>
         <w:rPr>
           <w:lang w:val="en-GB"/>
@@ -14002,7 +13970,7 @@
           <w:lang w:val="en-GB"/>
         </w:rPr>
       </w:pPr>
-      <w:bookmarkStart w:id="22" w:name="_Toc108182476"/>
+      <w:bookmarkStart w:id="22" w:name="_Toc112155898"/>
       <w:r>
         <w:rPr>
           <w:lang w:val="en-GB"/>
@@ -14705,7 +14673,7 @@
           <w:lang w:val="en-GB"/>
         </w:rPr>
       </w:pPr>
-      <w:bookmarkStart w:id="23" w:name="_Toc108182477"/>
+      <w:bookmarkStart w:id="23" w:name="_Toc112155899"/>
       <w:r>
         <w:rPr>
           <w:lang w:val="en-GB"/>
@@ -16166,7 +16134,7 @@
           <w:lang w:val="en-GB"/>
         </w:rPr>
       </w:pPr>
-      <w:bookmarkStart w:id="24" w:name="_Toc108182478"/>
+      <w:bookmarkStart w:id="24" w:name="_Toc112155900"/>
       <w:r>
         <w:rPr>
           <w:lang w:val="en-GB"/>
@@ -16227,7 +16195,7 @@
           <w:lang w:val="en-GB"/>
         </w:rPr>
       </w:pPr>
-      <w:bookmarkStart w:id="25" w:name="_Toc108182479"/>
+      <w:bookmarkStart w:id="25" w:name="_Toc112155901"/>
       <w:r>
         <w:rPr>
           <w:lang w:val="en-GB"/>
@@ -16243,7 +16211,7 @@
           <w:lang w:val="en-GB"/>
         </w:rPr>
       </w:pPr>
-      <w:bookmarkStart w:id="26" w:name="_Toc108182480"/>
+      <w:bookmarkStart w:id="26" w:name="_Toc112155902"/>
       <w:r>
         <w:rPr>
           <w:lang w:val="en-GB"/>
@@ -16325,1031 +16293,6 @@
         </w:rPr>
         <w:t>input page and restart the application.</w:t>
       </w:r>
-    </w:p>
-    <w:p>
-      <w:pPr>
-        <w:rPr>
-          <w:lang w:val="en-GB"/>
-        </w:rPr>
-      </w:pPr>
-    </w:p>
-    <w:p>
-      <w:pPr>
-        <w:rPr>
-          <w:lang w:val="en-GB"/>
-        </w:rPr>
-      </w:pPr>
-    </w:p>
-    <w:p>
-      <w:pPr>
-        <w:rPr>
-          <w:lang w:val="en-GB"/>
-        </w:rPr>
-      </w:pPr>
-    </w:p>
-    <w:p>
-      <w:pPr>
-        <w:rPr>
-          <w:lang w:val="en-GB"/>
-        </w:rPr>
-      </w:pPr>
-    </w:p>
-    <w:p>
-      <w:pPr>
-        <w:rPr>
-          <w:lang w:val="en-GB"/>
-        </w:rPr>
-      </w:pPr>
-    </w:p>
-    <w:p>
-      <w:pPr>
-        <w:rPr>
-          <w:lang w:val="en-GB"/>
-        </w:rPr>
-      </w:pPr>
-    </w:p>
-    <w:p>
-      <w:pPr>
-        <w:rPr>
-          <w:lang w:val="en-GB"/>
-        </w:rPr>
-      </w:pPr>
-    </w:p>
-    <w:p>
-      <w:pPr>
-        <w:rPr>
-          <w:lang w:val="en-GB"/>
-        </w:rPr>
-      </w:pPr>
-    </w:p>
-    <w:p>
-      <w:pPr>
-        <w:rPr>
-          <w:lang w:val="en-GB"/>
-        </w:rPr>
-      </w:pPr>
-    </w:p>
-    <w:p>
-      <w:pPr>
-        <w:rPr>
-          <w:lang w:val="en-GB"/>
-        </w:rPr>
-      </w:pPr>
-    </w:p>
-    <w:p>
-      <w:pPr>
-        <w:rPr>
-          <w:lang w:val="en-GB"/>
-        </w:rPr>
-      </w:pPr>
-    </w:p>
-    <w:p>
-      <w:pPr>
-        <w:rPr>
-          <w:lang w:val="en-GB"/>
-        </w:rPr>
-      </w:pPr>
-    </w:p>
-    <w:p>
-      <w:pPr>
-        <w:rPr>
-          <w:lang w:val="en-GB"/>
-        </w:rPr>
-      </w:pPr>
-    </w:p>
-    <w:p>
-      <w:pPr>
-        <w:rPr>
-          <w:lang w:val="en-GB"/>
-        </w:rPr>
-      </w:pPr>
-    </w:p>
-    <w:p>
-      <w:pPr>
-        <w:rPr>
-          <w:lang w:val="en-GB"/>
-        </w:rPr>
-      </w:pPr>
-    </w:p>
-    <w:p>
-      <w:pPr>
-        <w:rPr>
-          <w:lang w:val="en-GB"/>
-        </w:rPr>
-      </w:pPr>
-    </w:p>
-    <w:p>
-      <w:pPr>
-        <w:rPr>
-          <w:lang w:val="en-GB"/>
-        </w:rPr>
-      </w:pPr>
-    </w:p>
-    <w:p>
-      <w:pPr>
-        <w:rPr>
-          <w:lang w:val="en-GB"/>
-        </w:rPr>
-      </w:pPr>
-    </w:p>
-    <w:p>
-      <w:pPr>
-        <w:rPr>
-          <w:lang w:val="en-GB"/>
-        </w:rPr>
-      </w:pPr>
-    </w:p>
-    <w:p>
-      <w:pPr>
-        <w:rPr>
-          <w:lang w:val="en-GB"/>
-        </w:rPr>
-      </w:pPr>
-    </w:p>
-    <w:p>
-      <w:pPr>
-        <w:rPr>
-          <w:lang w:val="en-GB"/>
-        </w:rPr>
-      </w:pPr>
-    </w:p>
-    <w:p>
-      <w:pPr>
-        <w:rPr>
-          <w:lang w:val="en-GB"/>
-        </w:rPr>
-      </w:pPr>
-    </w:p>
-    <w:p>
-      <w:pPr>
-        <w:rPr>
-          <w:lang w:val="en-GB"/>
-        </w:rPr>
-      </w:pPr>
-    </w:p>
-    <w:p>
-      <w:pPr>
-        <w:rPr>
-          <w:lang w:val="en-GB"/>
-        </w:rPr>
-      </w:pPr>
-    </w:p>
-    <w:p>
-      <w:pPr>
-        <w:pStyle w:val="Heading1"/>
-        <w:rPr>
-          <w:lang w:val="en-GB"/>
-        </w:rPr>
-      </w:pPr>
-      <w:bookmarkStart w:id="27" w:name="_Toc108098577"/>
-      <w:bookmarkStart w:id="28" w:name="_Toc108182481"/>
-      <w:r>
-        <w:rPr>
-          <w:lang w:val="en-GB"/>
-        </w:rPr>
-        <w:lastRenderedPageBreak/>
-        <w:t>Index</w:t>
-      </w:r>
-      <w:bookmarkEnd w:id="27"/>
-      <w:bookmarkEnd w:id="28"/>
-    </w:p>
-    <w:tbl>
-      <w:tblPr>
-        <w:tblStyle w:val="GridTable6Colorful"/>
-        <w:tblW w:w="9016" w:type="dxa"/>
-        <w:tblLook w:val="0420" w:firstRow="1" w:lastRow="0" w:firstColumn="0" w:lastColumn="0" w:noHBand="0" w:noVBand="1"/>
-      </w:tblPr>
-      <w:tblGrid>
-        <w:gridCol w:w="4508"/>
-        <w:gridCol w:w="4508"/>
-      </w:tblGrid>
-      <w:tr>
-        <w:trPr>
-          <w:cnfStyle w:val="100000000000" w:firstRow="1" w:lastRow="0" w:firstColumn="0" w:lastColumn="0" w:oddVBand="0" w:evenVBand="0" w:oddHBand="0" w:evenHBand="0" w:firstRowFirstColumn="0" w:firstRowLastColumn="0" w:lastRowFirstColumn="0" w:lastRowLastColumn="0"/>
-          <w:trHeight w:val="288"/>
-        </w:trPr>
-        <w:tc>
-          <w:tcPr>
-            <w:tcW w:w="4508" w:type="dxa"/>
-            <w:noWrap/>
-          </w:tcPr>
-          <w:p>
-            <w:pPr>
-              <w:spacing w:line="259" w:lineRule="auto"/>
-              <w:rPr>
-                <w:lang w:val="en-GB"/>
-              </w:rPr>
-            </w:pPr>
-            <w:r>
-              <w:rPr>
-                <w:lang w:val="en-GB"/>
-              </w:rPr>
-              <w:t xml:space="preserve">Word </w:t>
-            </w:r>
-          </w:p>
-        </w:tc>
-        <w:tc>
-          <w:tcPr>
-            <w:tcW w:w="4508" w:type="dxa"/>
-            <w:noWrap/>
-          </w:tcPr>
-          <w:p>
-            <w:pPr>
-              <w:spacing w:line="259" w:lineRule="auto"/>
-              <w:rPr>
-                <w:lang w:val="en-GB"/>
-              </w:rPr>
-            </w:pPr>
-            <w:r>
-              <w:rPr>
-                <w:lang w:val="en-GB"/>
-              </w:rPr>
-              <w:t>Page</w:t>
-            </w:r>
-          </w:p>
-        </w:tc>
-      </w:tr>
-      <w:tr>
-        <w:trPr>
-          <w:cnfStyle w:val="000000100000" w:firstRow="0" w:lastRow="0" w:firstColumn="0" w:lastColumn="0" w:oddVBand="0" w:evenVBand="0" w:oddHBand="1" w:evenHBand="0" w:firstRowFirstColumn="0" w:firstRowLastColumn="0" w:lastRowFirstColumn="0" w:lastRowLastColumn="0"/>
-          <w:trHeight w:val="288"/>
-        </w:trPr>
-        <w:tc>
-          <w:tcPr>
-            <w:tcW w:w="4508" w:type="dxa"/>
-            <w:noWrap/>
-            <w:hideMark/>
-          </w:tcPr>
-          <w:p>
-            <w:pPr>
-              <w:rPr>
-                <w:rFonts w:ascii="Calibri" w:eastAsia="Times New Roman" w:hAnsi="Calibri" w:cs="Calibri"/>
-                <w:lang w:val="en-GB" w:eastAsia="nl-NL"/>
-              </w:rPr>
-            </w:pPr>
-            <w:r>
-              <w:rPr>
-                <w:rFonts w:ascii="Calibri" w:eastAsia="Times New Roman" w:hAnsi="Calibri" w:cs="Calibri"/>
-                <w:lang w:val="en-GB" w:eastAsia="nl-NL"/>
-              </w:rPr>
-              <w:t>Processing / steps</w:t>
-            </w:r>
-          </w:p>
-        </w:tc>
-        <w:tc>
-          <w:tcPr>
-            <w:tcW w:w="4508" w:type="dxa"/>
-            <w:noWrap/>
-          </w:tcPr>
-          <w:p>
-            <w:pPr>
-              <w:rPr>
-                <w:rFonts w:ascii="Calibri" w:eastAsia="Times New Roman" w:hAnsi="Calibri" w:cs="Calibri"/>
-                <w:lang w:val="en-GB" w:eastAsia="nl-NL"/>
-              </w:rPr>
-            </w:pPr>
-            <w:r>
-              <w:rPr>
-                <w:rFonts w:ascii="Calibri" w:eastAsia="Times New Roman" w:hAnsi="Calibri" w:cs="Calibri"/>
-                <w:lang w:val="en-GB" w:eastAsia="nl-NL"/>
-              </w:rPr>
-              <w:t>2, 3, 4</w:t>
-            </w:r>
-          </w:p>
-        </w:tc>
-      </w:tr>
-      <w:tr>
-        <w:trPr>
-          <w:trHeight w:val="288"/>
-        </w:trPr>
-        <w:tc>
-          <w:tcPr>
-            <w:tcW w:w="4508" w:type="dxa"/>
-            <w:noWrap/>
-            <w:hideMark/>
-          </w:tcPr>
-          <w:p>
-            <w:pPr>
-              <w:rPr>
-                <w:rFonts w:ascii="Calibri" w:eastAsia="Times New Roman" w:hAnsi="Calibri" w:cs="Calibri"/>
-                <w:lang w:val="en-GB" w:eastAsia="nl-NL"/>
-              </w:rPr>
-            </w:pPr>
-            <w:r>
-              <w:rPr>
-                <w:rFonts w:ascii="Calibri" w:eastAsia="Times New Roman" w:hAnsi="Calibri" w:cs="Calibri"/>
-                <w:lang w:val="en-GB" w:eastAsia="nl-NL"/>
-              </w:rPr>
-              <w:t>Access</w:t>
-            </w:r>
-          </w:p>
-        </w:tc>
-        <w:tc>
-          <w:tcPr>
-            <w:tcW w:w="4508" w:type="dxa"/>
-            <w:noWrap/>
-          </w:tcPr>
-          <w:p>
-            <w:pPr>
-              <w:rPr>
-                <w:rFonts w:ascii="Calibri" w:eastAsia="Times New Roman" w:hAnsi="Calibri" w:cs="Calibri"/>
-                <w:lang w:val="en-GB" w:eastAsia="nl-NL"/>
-              </w:rPr>
-            </w:pPr>
-            <w:r>
-              <w:rPr>
-                <w:rFonts w:ascii="Calibri" w:eastAsia="Times New Roman" w:hAnsi="Calibri" w:cs="Calibri"/>
-                <w:lang w:val="en-GB" w:eastAsia="nl-NL"/>
-              </w:rPr>
-              <w:t>3</w:t>
-            </w:r>
-          </w:p>
-        </w:tc>
-      </w:tr>
-      <w:tr>
-        <w:trPr>
-          <w:cnfStyle w:val="000000100000" w:firstRow="0" w:lastRow="0" w:firstColumn="0" w:lastColumn="0" w:oddVBand="0" w:evenVBand="0" w:oddHBand="1" w:evenHBand="0" w:firstRowFirstColumn="0" w:firstRowLastColumn="0" w:lastRowFirstColumn="0" w:lastRowLastColumn="0"/>
-          <w:trHeight w:val="288"/>
-        </w:trPr>
-        <w:tc>
-          <w:tcPr>
-            <w:tcW w:w="4508" w:type="dxa"/>
-            <w:noWrap/>
-            <w:hideMark/>
-          </w:tcPr>
-          <w:p>
-            <w:pPr>
-              <w:rPr>
-                <w:rFonts w:ascii="Calibri" w:eastAsia="Times New Roman" w:hAnsi="Calibri" w:cs="Calibri"/>
-                <w:lang w:val="en-GB" w:eastAsia="nl-NL"/>
-              </w:rPr>
-            </w:pPr>
-            <w:r>
-              <w:rPr>
-                <w:rFonts w:ascii="Calibri" w:eastAsia="Times New Roman" w:hAnsi="Calibri" w:cs="Calibri"/>
-                <w:lang w:val="en-GB" w:eastAsia="nl-NL"/>
-              </w:rPr>
-              <w:t>Bugs</w:t>
-            </w:r>
-          </w:p>
-        </w:tc>
-        <w:tc>
-          <w:tcPr>
-            <w:tcW w:w="4508" w:type="dxa"/>
-            <w:noWrap/>
-          </w:tcPr>
-          <w:p>
-            <w:pPr>
-              <w:rPr>
-                <w:rFonts w:ascii="Calibri" w:eastAsia="Times New Roman" w:hAnsi="Calibri" w:cs="Calibri"/>
-                <w:lang w:val="en-GB" w:eastAsia="nl-NL"/>
-              </w:rPr>
-            </w:pPr>
-            <w:r>
-              <w:rPr>
-                <w:rFonts w:ascii="Calibri" w:eastAsia="Times New Roman" w:hAnsi="Calibri" w:cs="Calibri"/>
-                <w:lang w:val="en-GB" w:eastAsia="nl-NL"/>
-              </w:rPr>
-              <w:t>3</w:t>
-            </w:r>
-          </w:p>
-        </w:tc>
-      </w:tr>
-      <w:tr>
-        <w:trPr>
-          <w:trHeight w:val="288"/>
-        </w:trPr>
-        <w:tc>
-          <w:tcPr>
-            <w:tcW w:w="4508" w:type="dxa"/>
-            <w:noWrap/>
-            <w:hideMark/>
-          </w:tcPr>
-          <w:p>
-            <w:pPr>
-              <w:rPr>
-                <w:rFonts w:ascii="Calibri" w:eastAsia="Times New Roman" w:hAnsi="Calibri" w:cs="Calibri"/>
-                <w:lang w:val="en-GB" w:eastAsia="nl-NL"/>
-              </w:rPr>
-            </w:pPr>
-            <w:r>
-              <w:rPr>
-                <w:rFonts w:ascii="Calibri" w:eastAsia="Times New Roman" w:hAnsi="Calibri" w:cs="Calibri"/>
-                <w:lang w:val="en-GB" w:eastAsia="nl-NL"/>
-              </w:rPr>
-              <w:t>ELISA data</w:t>
-            </w:r>
-          </w:p>
-        </w:tc>
-        <w:tc>
-          <w:tcPr>
-            <w:tcW w:w="4508" w:type="dxa"/>
-            <w:noWrap/>
-          </w:tcPr>
-          <w:p>
-            <w:pPr>
-              <w:rPr>
-                <w:rFonts w:ascii="Calibri" w:eastAsia="Times New Roman" w:hAnsi="Calibri" w:cs="Calibri"/>
-                <w:lang w:val="en-GB" w:eastAsia="nl-NL"/>
-              </w:rPr>
-            </w:pPr>
-            <w:r>
-              <w:rPr>
-                <w:rFonts w:ascii="Calibri" w:eastAsia="Times New Roman" w:hAnsi="Calibri" w:cs="Calibri"/>
-                <w:lang w:val="en-GB" w:eastAsia="nl-NL"/>
-              </w:rPr>
-              <w:t>4, 6</w:t>
-            </w:r>
-          </w:p>
-        </w:tc>
-      </w:tr>
-      <w:tr>
-        <w:trPr>
-          <w:cnfStyle w:val="000000100000" w:firstRow="0" w:lastRow="0" w:firstColumn="0" w:lastColumn="0" w:oddVBand="0" w:evenVBand="0" w:oddHBand="1" w:evenHBand="0" w:firstRowFirstColumn="0" w:firstRowLastColumn="0" w:lastRowFirstColumn="0" w:lastRowLastColumn="0"/>
-          <w:trHeight w:val="288"/>
-        </w:trPr>
-        <w:tc>
-          <w:tcPr>
-            <w:tcW w:w="4508" w:type="dxa"/>
-            <w:noWrap/>
-            <w:hideMark/>
-          </w:tcPr>
-          <w:p>
-            <w:pPr>
-              <w:rPr>
-                <w:rFonts w:ascii="Calibri" w:eastAsia="Times New Roman" w:hAnsi="Calibri" w:cs="Calibri"/>
-                <w:lang w:val="en-GB" w:eastAsia="nl-NL"/>
-              </w:rPr>
-            </w:pPr>
-            <w:r>
-              <w:rPr>
-                <w:rFonts w:ascii="Calibri" w:eastAsia="Times New Roman" w:hAnsi="Calibri" w:cs="Calibri"/>
-                <w:lang w:val="en-GB" w:eastAsia="nl-NL"/>
-              </w:rPr>
-              <w:t>Database</w:t>
-            </w:r>
-          </w:p>
-        </w:tc>
-        <w:tc>
-          <w:tcPr>
-            <w:tcW w:w="4508" w:type="dxa"/>
-            <w:noWrap/>
-          </w:tcPr>
-          <w:p>
-            <w:pPr>
-              <w:rPr>
-                <w:rFonts w:ascii="Calibri" w:eastAsia="Times New Roman" w:hAnsi="Calibri" w:cs="Calibri"/>
-                <w:lang w:val="en-GB" w:eastAsia="nl-NL"/>
-              </w:rPr>
-            </w:pPr>
-            <w:r>
-              <w:rPr>
-                <w:rFonts w:ascii="Calibri" w:eastAsia="Times New Roman" w:hAnsi="Calibri" w:cs="Calibri"/>
-                <w:lang w:val="en-GB" w:eastAsia="nl-NL"/>
-              </w:rPr>
-              <w:t>6, 12, 13</w:t>
-            </w:r>
-          </w:p>
-        </w:tc>
-      </w:tr>
-      <w:tr>
-        <w:trPr>
-          <w:trHeight w:val="288"/>
-        </w:trPr>
-        <w:tc>
-          <w:tcPr>
-            <w:tcW w:w="4508" w:type="dxa"/>
-            <w:noWrap/>
-            <w:hideMark/>
-          </w:tcPr>
-          <w:p>
-            <w:pPr>
-              <w:rPr>
-                <w:rFonts w:ascii="Calibri" w:eastAsia="Times New Roman" w:hAnsi="Calibri" w:cs="Calibri"/>
-                <w:lang w:val="en-GB" w:eastAsia="nl-NL"/>
-              </w:rPr>
-            </w:pPr>
-            <w:r>
-              <w:rPr>
-                <w:rFonts w:ascii="Calibri" w:eastAsia="Times New Roman" w:hAnsi="Calibri" w:cs="Calibri"/>
-                <w:lang w:val="en-GB" w:eastAsia="nl-NL"/>
-              </w:rPr>
-              <w:t>Plate layout data</w:t>
-            </w:r>
-          </w:p>
-        </w:tc>
-        <w:tc>
-          <w:tcPr>
-            <w:tcW w:w="4508" w:type="dxa"/>
-            <w:noWrap/>
-          </w:tcPr>
-          <w:p>
-            <w:pPr>
-              <w:rPr>
-                <w:rFonts w:ascii="Calibri" w:eastAsia="Times New Roman" w:hAnsi="Calibri" w:cs="Calibri"/>
-                <w:lang w:val="en-GB" w:eastAsia="nl-NL"/>
-              </w:rPr>
-            </w:pPr>
-            <w:r>
-              <w:rPr>
-                <w:rFonts w:ascii="Calibri" w:eastAsia="Times New Roman" w:hAnsi="Calibri" w:cs="Calibri"/>
-                <w:lang w:val="en-GB" w:eastAsia="nl-NL"/>
-              </w:rPr>
-              <w:t>7</w:t>
-            </w:r>
-          </w:p>
-        </w:tc>
-      </w:tr>
-      <w:tr>
-        <w:trPr>
-          <w:cnfStyle w:val="000000100000" w:firstRow="0" w:lastRow="0" w:firstColumn="0" w:lastColumn="0" w:oddVBand="0" w:evenVBand="0" w:oddHBand="1" w:evenHBand="0" w:firstRowFirstColumn="0" w:firstRowLastColumn="0" w:lastRowFirstColumn="0" w:lastRowLastColumn="0"/>
-          <w:trHeight w:val="288"/>
-        </w:trPr>
-        <w:tc>
-          <w:tcPr>
-            <w:tcW w:w="4508" w:type="dxa"/>
-            <w:noWrap/>
-            <w:hideMark/>
-          </w:tcPr>
-          <w:p>
-            <w:pPr>
-              <w:rPr>
-                <w:rFonts w:ascii="Calibri" w:eastAsia="Times New Roman" w:hAnsi="Calibri" w:cs="Calibri"/>
-                <w:lang w:val="en-GB" w:eastAsia="nl-NL"/>
-              </w:rPr>
-            </w:pPr>
-            <w:r>
-              <w:rPr>
-                <w:rFonts w:ascii="Calibri" w:eastAsia="Times New Roman" w:hAnsi="Calibri" w:cs="Calibri"/>
-                <w:lang w:val="en-GB" w:eastAsia="nl-NL"/>
-              </w:rPr>
-              <w:t>ST values</w:t>
-            </w:r>
-          </w:p>
-        </w:tc>
-        <w:tc>
-          <w:tcPr>
-            <w:tcW w:w="4508" w:type="dxa"/>
-            <w:noWrap/>
-          </w:tcPr>
-          <w:p>
-            <w:pPr>
-              <w:rPr>
-                <w:rFonts w:ascii="Calibri" w:eastAsia="Times New Roman" w:hAnsi="Calibri" w:cs="Calibri"/>
-                <w:lang w:val="en-GB" w:eastAsia="nl-NL"/>
-              </w:rPr>
-            </w:pPr>
-            <w:r>
-              <w:rPr>
-                <w:rFonts w:ascii="Calibri" w:eastAsia="Times New Roman" w:hAnsi="Calibri" w:cs="Calibri"/>
-                <w:lang w:val="en-GB" w:eastAsia="nl-NL"/>
-              </w:rPr>
-              <w:t>7</w:t>
-            </w:r>
-          </w:p>
-        </w:tc>
-      </w:tr>
-      <w:tr>
-        <w:trPr>
-          <w:trHeight w:val="288"/>
-        </w:trPr>
-        <w:tc>
-          <w:tcPr>
-            <w:tcW w:w="4508" w:type="dxa"/>
-            <w:noWrap/>
-            <w:hideMark/>
-          </w:tcPr>
-          <w:p>
-            <w:pPr>
-              <w:rPr>
-                <w:rFonts w:ascii="Calibri" w:eastAsia="Times New Roman" w:hAnsi="Calibri" w:cs="Calibri"/>
-                <w:lang w:val="en-GB" w:eastAsia="nl-NL"/>
-              </w:rPr>
-            </w:pPr>
-            <w:r>
-              <w:rPr>
-                <w:rFonts w:ascii="Calibri" w:eastAsia="Times New Roman" w:hAnsi="Calibri" w:cs="Calibri"/>
-                <w:lang w:val="en-GB" w:eastAsia="nl-NL"/>
-              </w:rPr>
-              <w:t xml:space="preserve">Dilution </w:t>
-            </w:r>
-          </w:p>
-        </w:tc>
-        <w:tc>
-          <w:tcPr>
-            <w:tcW w:w="4508" w:type="dxa"/>
-            <w:noWrap/>
-          </w:tcPr>
-          <w:p>
-            <w:pPr>
-              <w:rPr>
-                <w:rFonts w:ascii="Calibri" w:eastAsia="Times New Roman" w:hAnsi="Calibri" w:cs="Calibri"/>
-                <w:lang w:val="en-GB" w:eastAsia="nl-NL"/>
-              </w:rPr>
-            </w:pPr>
-            <w:r>
-              <w:rPr>
-                <w:rFonts w:ascii="Calibri" w:eastAsia="Times New Roman" w:hAnsi="Calibri" w:cs="Calibri"/>
-                <w:lang w:val="en-GB" w:eastAsia="nl-NL"/>
-              </w:rPr>
-              <w:t>2, 8</w:t>
-            </w:r>
-          </w:p>
-        </w:tc>
-      </w:tr>
-      <w:tr>
-        <w:trPr>
-          <w:cnfStyle w:val="000000100000" w:firstRow="0" w:lastRow="0" w:firstColumn="0" w:lastColumn="0" w:oddVBand="0" w:evenVBand="0" w:oddHBand="1" w:evenHBand="0" w:firstRowFirstColumn="0" w:firstRowLastColumn="0" w:lastRowFirstColumn="0" w:lastRowLastColumn="0"/>
-          <w:trHeight w:val="288"/>
-        </w:trPr>
-        <w:tc>
-          <w:tcPr>
-            <w:tcW w:w="4508" w:type="dxa"/>
-            <w:noWrap/>
-            <w:hideMark/>
-          </w:tcPr>
-          <w:p>
-            <w:pPr>
-              <w:rPr>
-                <w:rFonts w:ascii="Calibri" w:eastAsia="Times New Roman" w:hAnsi="Calibri" w:cs="Calibri"/>
-                <w:lang w:val="en-GB" w:eastAsia="nl-NL"/>
-              </w:rPr>
-            </w:pPr>
-            <w:r>
-              <w:rPr>
-                <w:rFonts w:ascii="Calibri" w:eastAsia="Times New Roman" w:hAnsi="Calibri" w:cs="Calibri"/>
-                <w:lang w:val="en-GB" w:eastAsia="nl-NL"/>
-              </w:rPr>
-              <w:t>Calibration line</w:t>
-            </w:r>
-          </w:p>
-        </w:tc>
-        <w:tc>
-          <w:tcPr>
-            <w:tcW w:w="4508" w:type="dxa"/>
-            <w:noWrap/>
-          </w:tcPr>
-          <w:p>
-            <w:pPr>
-              <w:rPr>
-                <w:rFonts w:ascii="Calibri" w:eastAsia="Times New Roman" w:hAnsi="Calibri" w:cs="Calibri"/>
-                <w:lang w:val="en-GB" w:eastAsia="nl-NL"/>
-              </w:rPr>
-            </w:pPr>
-            <w:r>
-              <w:rPr>
-                <w:rFonts w:ascii="Calibri" w:eastAsia="Times New Roman" w:hAnsi="Calibri" w:cs="Calibri"/>
-                <w:lang w:val="en-GB" w:eastAsia="nl-NL"/>
-              </w:rPr>
-              <w:t>9, 11</w:t>
-            </w:r>
-          </w:p>
-        </w:tc>
-      </w:tr>
-      <w:tr>
-        <w:trPr>
-          <w:trHeight w:val="288"/>
-        </w:trPr>
-        <w:tc>
-          <w:tcPr>
-            <w:tcW w:w="4508" w:type="dxa"/>
-            <w:noWrap/>
-            <w:hideMark/>
-          </w:tcPr>
-          <w:p>
-            <w:pPr>
-              <w:rPr>
-                <w:rFonts w:ascii="Calibri" w:eastAsia="Times New Roman" w:hAnsi="Calibri" w:cs="Calibri"/>
-                <w:lang w:val="en-GB" w:eastAsia="nl-NL"/>
-              </w:rPr>
-            </w:pPr>
-            <w:r>
-              <w:rPr>
-                <w:rFonts w:ascii="Calibri" w:eastAsia="Times New Roman" w:hAnsi="Calibri" w:cs="Calibri"/>
-                <w:lang w:val="en-GB" w:eastAsia="nl-NL"/>
-              </w:rPr>
-              <w:t>Healthy donor</w:t>
-            </w:r>
-          </w:p>
-        </w:tc>
-        <w:tc>
-          <w:tcPr>
-            <w:tcW w:w="4508" w:type="dxa"/>
-            <w:noWrap/>
-          </w:tcPr>
-          <w:p>
-            <w:pPr>
-              <w:rPr>
-                <w:rFonts w:ascii="Calibri" w:eastAsia="Times New Roman" w:hAnsi="Calibri" w:cs="Calibri"/>
-                <w:lang w:val="en-GB" w:eastAsia="nl-NL"/>
-              </w:rPr>
-            </w:pPr>
-            <w:r>
-              <w:rPr>
-                <w:rFonts w:ascii="Calibri" w:eastAsia="Times New Roman" w:hAnsi="Calibri" w:cs="Calibri"/>
-                <w:lang w:val="en-GB" w:eastAsia="nl-NL"/>
-              </w:rPr>
-              <w:t>9</w:t>
-            </w:r>
-          </w:p>
-        </w:tc>
-      </w:tr>
-      <w:tr>
-        <w:trPr>
-          <w:cnfStyle w:val="000000100000" w:firstRow="0" w:lastRow="0" w:firstColumn="0" w:lastColumn="0" w:oddVBand="0" w:evenVBand="0" w:oddHBand="1" w:evenHBand="0" w:firstRowFirstColumn="0" w:firstRowLastColumn="0" w:lastRowFirstColumn="0" w:lastRowLastColumn="0"/>
-          <w:trHeight w:val="288"/>
-        </w:trPr>
-        <w:tc>
-          <w:tcPr>
-            <w:tcW w:w="4508" w:type="dxa"/>
-            <w:noWrap/>
-            <w:hideMark/>
-          </w:tcPr>
-          <w:p>
-            <w:pPr>
-              <w:rPr>
-                <w:rFonts w:ascii="Calibri" w:eastAsia="Times New Roman" w:hAnsi="Calibri" w:cs="Calibri"/>
-                <w:lang w:val="en-GB" w:eastAsia="nl-NL"/>
-              </w:rPr>
-            </w:pPr>
-            <w:r>
-              <w:rPr>
-                <w:rFonts w:ascii="Calibri" w:eastAsia="Times New Roman" w:hAnsi="Calibri" w:cs="Calibri"/>
-                <w:lang w:val="en-GB" w:eastAsia="nl-NL"/>
-              </w:rPr>
-              <w:t>Swarm plot</w:t>
-            </w:r>
-          </w:p>
-        </w:tc>
-        <w:tc>
-          <w:tcPr>
-            <w:tcW w:w="4508" w:type="dxa"/>
-            <w:noWrap/>
-          </w:tcPr>
-          <w:p>
-            <w:pPr>
-              <w:rPr>
-                <w:rFonts w:ascii="Calibri" w:eastAsia="Times New Roman" w:hAnsi="Calibri" w:cs="Calibri"/>
-                <w:lang w:val="en-GB" w:eastAsia="nl-NL"/>
-              </w:rPr>
-            </w:pPr>
-            <w:r>
-              <w:rPr>
-                <w:rFonts w:ascii="Calibri" w:eastAsia="Times New Roman" w:hAnsi="Calibri" w:cs="Calibri"/>
-                <w:lang w:val="en-GB" w:eastAsia="nl-NL"/>
-              </w:rPr>
-              <w:t>10</w:t>
-            </w:r>
-          </w:p>
-        </w:tc>
-      </w:tr>
-      <w:tr>
-        <w:trPr>
-          <w:trHeight w:val="288"/>
-        </w:trPr>
-        <w:tc>
-          <w:tcPr>
-            <w:tcW w:w="4508" w:type="dxa"/>
-            <w:noWrap/>
-            <w:hideMark/>
-          </w:tcPr>
-          <w:p>
-            <w:pPr>
-              <w:rPr>
-                <w:rFonts w:ascii="Calibri" w:eastAsia="Times New Roman" w:hAnsi="Calibri" w:cs="Calibri"/>
-                <w:lang w:val="en-GB" w:eastAsia="nl-NL"/>
-              </w:rPr>
-            </w:pPr>
-            <w:r>
-              <w:rPr>
-                <w:rFonts w:ascii="Calibri" w:eastAsia="Times New Roman" w:hAnsi="Calibri" w:cs="Calibri"/>
-                <w:lang w:val="en-GB" w:eastAsia="nl-NL"/>
-              </w:rPr>
-              <w:t>Outlier</w:t>
-            </w:r>
-          </w:p>
-        </w:tc>
-        <w:tc>
-          <w:tcPr>
-            <w:tcW w:w="4508" w:type="dxa"/>
-            <w:noWrap/>
-          </w:tcPr>
-          <w:p>
-            <w:pPr>
-              <w:rPr>
-                <w:rFonts w:ascii="Calibri" w:eastAsia="Times New Roman" w:hAnsi="Calibri" w:cs="Calibri"/>
-                <w:lang w:val="en-GB" w:eastAsia="nl-NL"/>
-              </w:rPr>
-            </w:pPr>
-            <w:r>
-              <w:rPr>
-                <w:rFonts w:ascii="Calibri" w:eastAsia="Times New Roman" w:hAnsi="Calibri" w:cs="Calibri"/>
-                <w:lang w:val="en-GB" w:eastAsia="nl-NL"/>
-              </w:rPr>
-              <w:t>10</w:t>
-            </w:r>
-          </w:p>
-        </w:tc>
-      </w:tr>
-      <w:tr>
-        <w:trPr>
-          <w:cnfStyle w:val="000000100000" w:firstRow="0" w:lastRow="0" w:firstColumn="0" w:lastColumn="0" w:oddVBand="0" w:evenVBand="0" w:oddHBand="1" w:evenHBand="0" w:firstRowFirstColumn="0" w:firstRowLastColumn="0" w:lastRowFirstColumn="0" w:lastRowLastColumn="0"/>
-          <w:trHeight w:val="288"/>
-        </w:trPr>
-        <w:tc>
-          <w:tcPr>
-            <w:tcW w:w="4508" w:type="dxa"/>
-            <w:noWrap/>
-            <w:hideMark/>
-          </w:tcPr>
-          <w:p>
-            <w:pPr>
-              <w:rPr>
-                <w:rFonts w:ascii="Calibri" w:eastAsia="Times New Roman" w:hAnsi="Calibri" w:cs="Calibri"/>
-                <w:lang w:val="en-GB" w:eastAsia="nl-NL"/>
-              </w:rPr>
-            </w:pPr>
-            <w:r>
-              <w:rPr>
-                <w:rFonts w:ascii="Calibri" w:eastAsia="Times New Roman" w:hAnsi="Calibri" w:cs="Calibri"/>
-                <w:lang w:val="en-GB" w:eastAsia="nl-NL"/>
-              </w:rPr>
-              <w:t>Cut-off</w:t>
-            </w:r>
-          </w:p>
-        </w:tc>
-        <w:tc>
-          <w:tcPr>
-            <w:tcW w:w="4508" w:type="dxa"/>
-            <w:noWrap/>
-          </w:tcPr>
-          <w:p>
-            <w:pPr>
-              <w:rPr>
-                <w:rFonts w:ascii="Calibri" w:eastAsia="Times New Roman" w:hAnsi="Calibri" w:cs="Calibri"/>
-                <w:lang w:val="en-GB" w:eastAsia="nl-NL"/>
-              </w:rPr>
-            </w:pPr>
-            <w:r>
-              <w:rPr>
-                <w:rFonts w:ascii="Calibri" w:eastAsia="Times New Roman" w:hAnsi="Calibri" w:cs="Calibri"/>
-                <w:lang w:val="en-GB" w:eastAsia="nl-NL"/>
-              </w:rPr>
-              <w:t>2, 10</w:t>
-            </w:r>
-          </w:p>
-        </w:tc>
-      </w:tr>
-      <w:tr>
-        <w:trPr>
-          <w:trHeight w:val="288"/>
-        </w:trPr>
-        <w:tc>
-          <w:tcPr>
-            <w:tcW w:w="4508" w:type="dxa"/>
-            <w:noWrap/>
-            <w:hideMark/>
-          </w:tcPr>
-          <w:p>
-            <w:pPr>
-              <w:rPr>
-                <w:rFonts w:ascii="Calibri" w:eastAsia="Times New Roman" w:hAnsi="Calibri" w:cs="Calibri"/>
-                <w:lang w:val="en-GB" w:eastAsia="nl-NL"/>
-              </w:rPr>
-            </w:pPr>
-            <w:r>
-              <w:rPr>
-                <w:rFonts w:ascii="Calibri" w:eastAsia="Times New Roman" w:hAnsi="Calibri" w:cs="Calibri"/>
-                <w:lang w:val="en-GB" w:eastAsia="nl-NL"/>
-              </w:rPr>
-              <w:t>Arbitrary units</w:t>
-            </w:r>
-          </w:p>
-        </w:tc>
-        <w:tc>
-          <w:tcPr>
-            <w:tcW w:w="4508" w:type="dxa"/>
-            <w:noWrap/>
-          </w:tcPr>
-          <w:p>
-            <w:pPr>
-              <w:rPr>
-                <w:rFonts w:ascii="Calibri" w:eastAsia="Times New Roman" w:hAnsi="Calibri" w:cs="Calibri"/>
-                <w:lang w:val="en-GB" w:eastAsia="nl-NL"/>
-              </w:rPr>
-            </w:pPr>
-            <w:r>
-              <w:rPr>
-                <w:rFonts w:ascii="Calibri" w:eastAsia="Times New Roman" w:hAnsi="Calibri" w:cs="Calibri"/>
-                <w:lang w:val="en-GB" w:eastAsia="nl-NL"/>
-              </w:rPr>
-              <w:t>11, 12</w:t>
-            </w:r>
-          </w:p>
-        </w:tc>
-      </w:tr>
-      <w:tr>
-        <w:trPr>
-          <w:cnfStyle w:val="000000100000" w:firstRow="0" w:lastRow="0" w:firstColumn="0" w:lastColumn="0" w:oddVBand="0" w:evenVBand="0" w:oddHBand="1" w:evenHBand="0" w:firstRowFirstColumn="0" w:firstRowLastColumn="0" w:lastRowFirstColumn="0" w:lastRowLastColumn="0"/>
-          <w:trHeight w:val="288"/>
-        </w:trPr>
-        <w:tc>
-          <w:tcPr>
-            <w:tcW w:w="4508" w:type="dxa"/>
-            <w:noWrap/>
-          </w:tcPr>
-          <w:p>
-            <w:pPr>
-              <w:rPr>
-                <w:rFonts w:ascii="Calibri" w:eastAsia="Times New Roman" w:hAnsi="Calibri" w:cs="Calibri"/>
-                <w:lang w:val="en-GB" w:eastAsia="nl-NL"/>
-              </w:rPr>
-            </w:pPr>
-            <w:r>
-              <w:rPr>
-                <w:rFonts w:ascii="Calibri" w:eastAsia="Times New Roman" w:hAnsi="Calibri" w:cs="Calibri"/>
-                <w:lang w:val="en-GB" w:eastAsia="nl-NL"/>
-              </w:rPr>
-              <w:t>Detection limit</w:t>
-            </w:r>
-          </w:p>
-        </w:tc>
-        <w:tc>
-          <w:tcPr>
-            <w:tcW w:w="4508" w:type="dxa"/>
-            <w:noWrap/>
-          </w:tcPr>
-          <w:p>
-            <w:pPr>
-              <w:rPr>
-                <w:rFonts w:ascii="Calibri" w:eastAsia="Times New Roman" w:hAnsi="Calibri" w:cs="Calibri"/>
-                <w:lang w:val="en-GB" w:eastAsia="nl-NL"/>
-              </w:rPr>
-            </w:pPr>
-            <w:r>
-              <w:rPr>
-                <w:rFonts w:ascii="Calibri" w:eastAsia="Times New Roman" w:hAnsi="Calibri" w:cs="Calibri"/>
-                <w:lang w:val="en-GB" w:eastAsia="nl-NL"/>
-              </w:rPr>
-              <w:t>11</w:t>
-            </w:r>
-          </w:p>
-        </w:tc>
-      </w:tr>
-      <w:tr>
-        <w:trPr>
-          <w:trHeight w:val="288"/>
-        </w:trPr>
-        <w:tc>
-          <w:tcPr>
-            <w:tcW w:w="4508" w:type="dxa"/>
-            <w:noWrap/>
-          </w:tcPr>
-          <w:p>
-            <w:pPr>
-              <w:rPr>
-                <w:rFonts w:ascii="Calibri" w:eastAsia="Times New Roman" w:hAnsi="Calibri" w:cs="Calibri"/>
-                <w:lang w:val="en-GB" w:eastAsia="nl-NL"/>
-              </w:rPr>
-            </w:pPr>
-            <w:r>
-              <w:rPr>
-                <w:rFonts w:ascii="Calibri" w:eastAsia="Times New Roman" w:hAnsi="Calibri" w:cs="Calibri"/>
-                <w:lang w:val="en-GB" w:eastAsia="nl-NL"/>
-              </w:rPr>
-              <w:t>Modified peptides</w:t>
-            </w:r>
-          </w:p>
-        </w:tc>
-        <w:tc>
-          <w:tcPr>
-            <w:tcW w:w="4508" w:type="dxa"/>
-            <w:noWrap/>
-          </w:tcPr>
-          <w:p>
-            <w:pPr>
-              <w:rPr>
-                <w:rFonts w:ascii="Calibri" w:eastAsia="Times New Roman" w:hAnsi="Calibri" w:cs="Calibri"/>
-                <w:lang w:val="en-GB" w:eastAsia="nl-NL"/>
-              </w:rPr>
-            </w:pPr>
-            <w:r>
-              <w:rPr>
-                <w:rFonts w:ascii="Calibri" w:eastAsia="Times New Roman" w:hAnsi="Calibri" w:cs="Calibri"/>
-                <w:lang w:val="en-GB" w:eastAsia="nl-NL"/>
-              </w:rPr>
-              <w:t>12</w:t>
-            </w:r>
-          </w:p>
-        </w:tc>
-      </w:tr>
-    </w:tbl>
-    <w:p>
-      <w:pPr>
-        <w:rPr>
-          <w:lang w:val="en-GB"/>
-        </w:rPr>
-      </w:pPr>
     </w:p>
     <w:p>
       <w:pPr>

</xml_diff>